<commit_message>
DW Tables script and word
</commit_message>
<xml_diff>
--- a/TP/P01_Report_Template_-_Data_Mart.docx
+++ b/TP/P01_Report_Template_-_Data_Mart.docx
@@ -7165,6 +7165,12 @@
         </w:rPr>
         <w:t xml:space="preserve">: </w:t>
       </w:r>
+      <w:r>
+        <w:rPr>
+          <w:lang w:val="en-AU"/>
+        </w:rPr>
+        <w:t xml:space="preserve"> </w:t>
+      </w:r>
       <w:proofErr w:type="spellStart"/>
       <w:r>
         <w:rPr>
@@ -7215,20 +7221,28 @@
         <w:rPr>
           <w:lang w:val="en-AU"/>
         </w:rPr>
-        <w:t xml:space="preserve">Total amount of orders -&gt; Count distinct </w:t>
-      </w:r>
-      <w:r>
-        <w:rPr>
-          <w:lang w:val="en-AU"/>
-        </w:rPr>
-        <w:t xml:space="preserve">rows by </w:t>
+        <w:t xml:space="preserve">Price without tax: </w:t>
       </w:r>
       <w:proofErr w:type="spellStart"/>
       <w:r>
         <w:rPr>
           <w:lang w:val="en-AU"/>
         </w:rPr>
-        <w:t>SalesOrderID</w:t>
+        <w:t>SubTotal</w:t>
+      </w:r>
+      <w:proofErr w:type="spellEnd"/>
+      <w:r>
+        <w:rPr>
+          <w:lang w:val="en-AU"/>
+        </w:rPr>
+        <w:t xml:space="preserve"> + Freight - </w:t>
+      </w:r>
+      <w:proofErr w:type="spellStart"/>
+      <w:r>
+        <w:rPr>
+          <w:lang w:val="en-AU"/>
+        </w:rPr>
+        <w:t>TaxAmt</w:t>
       </w:r>
       <w:proofErr w:type="spellEnd"/>
     </w:p>
@@ -7247,7 +7261,7 @@
         <w:rPr>
           <w:lang w:val="en-AU"/>
         </w:rPr>
-        <w:t xml:space="preserve">Price without tax: </w:t>
+        <w:t xml:space="preserve">Total order price: </w:t>
       </w:r>
       <w:proofErr w:type="spellStart"/>
       <w:r>
@@ -7261,14 +7275,14 @@
         <w:rPr>
           <w:lang w:val="en-AU"/>
         </w:rPr>
-        <w:t xml:space="preserve"> + Freight - </w:t>
+        <w:t xml:space="preserve"> + Freight + Tax -&gt; </w:t>
       </w:r>
       <w:proofErr w:type="spellStart"/>
       <w:r>
         <w:rPr>
           <w:lang w:val="en-AU"/>
         </w:rPr>
-        <w:t>TaxAmt</w:t>
+        <w:t>TotalDue</w:t>
       </w:r>
       <w:proofErr w:type="spellEnd"/>
     </w:p>
@@ -7287,47 +7301,19 @@
         <w:rPr>
           <w:lang w:val="en-AU"/>
         </w:rPr>
-        <w:t xml:space="preserve">Total order price: </w:t>
-      </w:r>
-      <w:proofErr w:type="spellStart"/>
-      <w:r>
-        <w:rPr>
-          <w:lang w:val="en-AU"/>
-        </w:rPr>
-        <w:t>SubTotal</w:t>
-      </w:r>
-      <w:proofErr w:type="spellEnd"/>
-      <w:r>
-        <w:rPr>
-          <w:lang w:val="en-AU"/>
-        </w:rPr>
-        <w:t xml:space="preserve"> + Freight + Tax -&gt; </w:t>
-      </w:r>
-      <w:proofErr w:type="spellStart"/>
-      <w:r>
-        <w:rPr>
-          <w:lang w:val="en-AU"/>
-        </w:rPr>
-        <w:t>TotalDue</w:t>
-      </w:r>
-      <w:proofErr w:type="spellEnd"/>
-    </w:p>
-    <w:p>
-      <w:pPr>
-        <w:pStyle w:val="PargrafodaLista"/>
-        <w:numPr>
-          <w:ilvl w:val="0"/>
-          <w:numId w:val="30"/>
-        </w:numPr>
-        <w:rPr>
-          <w:lang w:val="en-AU"/>
-        </w:rPr>
-      </w:pPr>
-      <w:r>
-        <w:rPr>
-          <w:lang w:val="en-AU"/>
-        </w:rPr>
-        <w:t>Shipping price -&gt; Freight</w:t>
+        <w:t xml:space="preserve">Shipping </w:t>
+      </w:r>
+      <w:r>
+        <w:rPr>
+          <w:lang w:val="en-AU"/>
+        </w:rPr>
+        <w:t>cost</w:t>
+      </w:r>
+      <w:r>
+        <w:rPr>
+          <w:lang w:val="en-AU"/>
+        </w:rPr>
+        <w:t xml:space="preserve"> -&gt; Freight</w:t>
       </w:r>
     </w:p>
     <w:p>
@@ -7374,6 +7360,12 @@
         <w:rPr>
           <w:lang w:val="en-AU"/>
         </w:rPr>
+        <w:t xml:space="preserve"> + Tax</w:t>
+      </w:r>
+      <w:r>
+        <w:rPr>
+          <w:lang w:val="en-AU"/>
+        </w:rPr>
         <w:t xml:space="preserve"> -&gt; </w:t>
       </w:r>
       <w:proofErr w:type="spellStart"/>
@@ -7751,7 +7743,16 @@
           <w:sz w:val="24"/>
           <w:lang w:val="en-AU"/>
         </w:rPr>
-        <w:t>FactTable</w:t>
+        <w:t>FT_</w:t>
+      </w:r>
+      <w:r>
+        <w:rPr>
+          <w:i/>
+          <w:iCs/>
+          <w:sz w:val="24"/>
+          <w:lang w:val="en-AU"/>
+        </w:rPr>
+        <w:t>Sales</w:t>
       </w:r>
       <w:proofErr w:type="spellEnd"/>
       <w:r>
@@ -7814,14 +7815,7 @@
           <w:sz w:val="24"/>
           <w:lang w:val="en-AU"/>
         </w:rPr>
-        <w:t xml:space="preserve"> all customers, obtaining personal information from them;</w:t>
-      </w:r>
-      <w:r>
-        <w:rPr>
-          <w:sz w:val="24"/>
-          <w:lang w:val="en-AU"/>
-        </w:rPr>
-        <w:t xml:space="preserve"> </w:t>
+        <w:t xml:space="preserve"> all customers, obtaining personal information from them; </w:t>
       </w:r>
     </w:p>
     <w:p>
@@ -7923,16 +7917,7 @@
           <w:sz w:val="24"/>
           <w:lang w:val="en-AU"/>
         </w:rPr>
-        <w:t>Dim_</w:t>
-      </w:r>
-      <w:r>
-        <w:rPr>
-          <w:i/>
-          <w:iCs/>
-          <w:sz w:val="24"/>
-          <w:lang w:val="en-AU"/>
-        </w:rPr>
-        <w:t>Product</w:t>
+        <w:t>Dim_Product</w:t>
       </w:r>
       <w:proofErr w:type="spellEnd"/>
       <w:r>
@@ -7971,16 +7956,7 @@
           <w:sz w:val="24"/>
           <w:lang w:val="en-AU"/>
         </w:rPr>
-        <w:t>Dim_</w:t>
-      </w:r>
-      <w:r>
-        <w:rPr>
-          <w:i/>
-          <w:iCs/>
-          <w:sz w:val="24"/>
-          <w:lang w:val="en-AU"/>
-        </w:rPr>
-        <w:t>SalesReason</w:t>
+        <w:t>Dim_SalesReason</w:t>
       </w:r>
       <w:proofErr w:type="spellEnd"/>
       <w:r>
@@ -8046,16 +8022,7 @@
           <w:sz w:val="24"/>
           <w:lang w:val="en-AU"/>
         </w:rPr>
-        <w:t>Dim_</w:t>
-      </w:r>
-      <w:r>
-        <w:rPr>
-          <w:i/>
-          <w:iCs/>
-          <w:sz w:val="24"/>
-          <w:lang w:val="en-AU"/>
-        </w:rPr>
-        <w:t>Date</w:t>
+        <w:t>Dim_Date</w:t>
       </w:r>
       <w:proofErr w:type="spellEnd"/>
       <w:r>
@@ -8377,6 +8344,7 @@
     <w:p>
       <w:pPr>
         <w:spacing w:line="360" w:lineRule="auto"/>
+        <w:ind w:firstLine="708"/>
         <w:rPr>
           <w:lang w:val="en-AU"/>
         </w:rPr>
@@ -8741,7 +8709,6 @@
         <w:rPr>
           <w:noProof/>
         </w:rPr>
-        <w:lastRenderedPageBreak/>
         <w:drawing>
           <wp:anchor distT="0" distB="0" distL="114300" distR="114300" simplePos="0" relativeHeight="251683840" behindDoc="1" locked="0" layoutInCell="1" allowOverlap="1" wp14:anchorId="724320E4" wp14:editId="2E6AAAC4">
             <wp:simplePos x="0" y="0"/>
@@ -8814,6 +8781,9 @@
         </w:drawing>
       </w:r>
       <w:r>
+        <w:rPr>
+          <w:lang w:val="en-US"/>
+        </w:rPr>
         <w:t xml:space="preserve"> </w:t>
       </w:r>
     </w:p>
@@ -9089,31 +9059,25 @@
         <w:rPr>
           <w:lang w:val="en-AU"/>
         </w:rPr>
-        <w:t xml:space="preserve">The </w:t>
-      </w:r>
-      <w:r>
-        <w:rPr>
-          <w:lang w:val="en-AU"/>
-        </w:rPr>
-        <w:t>customer’s</w:t>
-      </w:r>
-      <w:r>
-        <w:rPr>
-          <w:lang w:val="en-AU"/>
-        </w:rPr>
-        <w:t xml:space="preserve"> dimension was also created, where two tables are stored, the person and the customer. Here in this </w:t>
-      </w:r>
-      <w:r>
-        <w:rPr>
-          <w:lang w:val="en-AU"/>
-        </w:rPr>
-        <w:t>dimension,</w:t>
-      </w:r>
-      <w:r>
-        <w:rPr>
-          <w:lang w:val="en-AU"/>
-        </w:rPr>
-        <w:t xml:space="preserve"> we have all the customer information, from the name and the account number</w:t>
+        <w:t xml:space="preserve">The customer’s dimension was also created, where two tables are stored, the person and the customer. </w:t>
+      </w:r>
+      <w:r>
+        <w:rPr>
+          <w:lang w:val="en-AU"/>
+        </w:rPr>
+        <w:t>In</w:t>
+      </w:r>
+      <w:r>
+        <w:rPr>
+          <w:lang w:val="en-AU"/>
+        </w:rPr>
+        <w:t xml:space="preserve"> this dimension, we have all the customer information, from the name and the account number</w:t>
+      </w:r>
+      <w:r>
+        <w:rPr>
+          <w:lang w:val="en-AU"/>
+        </w:rPr>
+        <w:t>.</w:t>
       </w:r>
       <w:r>
         <w:rPr>
@@ -9994,28 +9958,27 @@
         <w:rPr>
           <w:lang w:val="en-AU"/>
         </w:rPr>
-        <w:lastRenderedPageBreak/>
         <w:tab/>
       </w:r>
       <w:r>
         <w:rPr>
           <w:lang w:val="en-AU"/>
         </w:rPr>
-        <w:t xml:space="preserve">In this dimension, the stores table was used only, where the name, the </w:t>
-      </w:r>
-      <w:proofErr w:type="spellStart"/>
-      <w:r>
-        <w:rPr>
-          <w:lang w:val="en-AU"/>
-        </w:rPr>
-        <w:t>bussiness</w:t>
-      </w:r>
-      <w:proofErr w:type="spellEnd"/>
-      <w:r>
-        <w:rPr>
-          <w:lang w:val="en-AU"/>
-        </w:rPr>
-        <w:t xml:space="preserve"> ID and the sales person</w:t>
+        <w:t xml:space="preserve">In this dimension, the stores table was used only, where the name, the business </w:t>
+      </w:r>
+      <w:proofErr w:type="gramStart"/>
+      <w:r>
+        <w:rPr>
+          <w:lang w:val="en-AU"/>
+        </w:rPr>
+        <w:t>ID</w:t>
+      </w:r>
+      <w:proofErr w:type="gramEnd"/>
+      <w:r>
+        <w:rPr>
+          <w:lang w:val="en-AU"/>
+        </w:rPr>
+        <w:t xml:space="preserve"> and the salesperson</w:t>
       </w:r>
       <w:r>
         <w:rPr>
@@ -10311,13 +10274,13 @@
         <w:rPr>
           <w:lang w:val="en-AU"/>
         </w:rPr>
-        <w:t>And lastly, the Date Dimension was created using a file provided by the teacher.</w:t>
-      </w:r>
-      <w:r>
-        <w:rPr>
-          <w:lang w:val="en-AU"/>
-        </w:rPr>
-        <w:t xml:space="preserve"> </w:t>
+        <w:t>And lastly, the Date Dimension was created using a file provided by the teacher</w:t>
+      </w:r>
+      <w:r>
+        <w:rPr>
+          <w:lang w:val="en-AU"/>
+        </w:rPr>
+        <w:t xml:space="preserve"> with only a couple of changes.</w:t>
       </w:r>
     </w:p>
     <w:p>
@@ -10680,7 +10643,6 @@
         <w:rPr>
           <w:lang w:val="en-AU"/>
         </w:rPr>
-        <w:lastRenderedPageBreak/>
         <w:t>Conclus</w:t>
       </w:r>
       <w:bookmarkEnd w:id="5"/>
@@ -10735,6 +10697,7 @@
     <w:p>
       <w:pPr>
         <w:rPr>
+          <w:u w:val="single"/>
           <w:lang w:val="en-AU"/>
         </w:rPr>
       </w:pPr>
@@ -16936,21 +16899,6 @@
 </file>
 
 <file path=customXml/item1.xml><?xml version="1.0" encoding="utf-8"?>
-<p:properties xmlns:p="http://schemas.microsoft.com/office/2006/metadata/properties" xmlns:xsi="http://www.w3.org/2001/XMLSchema-instance" xmlns:pc="http://schemas.microsoft.com/office/infopath/2007/PartnerControls">
-  <documentManagement/>
-</p:properties>
-</file>
-
-<file path=customXml/item2.xml><?xml version="1.0" encoding="utf-8"?>
-<?mso-contentType ?>
-<FormTemplates xmlns="http://schemas.microsoft.com/sharepoint/v3/contenttype/forms">
-  <Display>DocumentLibraryForm</Display>
-  <Edit>DocumentLibraryForm</Edit>
-  <New>DocumentLibraryForm</New>
-</FormTemplates>
-</file>
-
-<file path=customXml/item3.xml><?xml version="1.0" encoding="utf-8"?>
 <ct:contentTypeSchema xmlns:ct="http://schemas.microsoft.com/office/2006/metadata/contentType" xmlns:ma="http://schemas.microsoft.com/office/2006/metadata/properties/metaAttributes" ct:_="" ma:_="" ma:contentTypeName="Document" ma:contentTypeID="0x01010036DC66C95C9B6F418CA4CE5F4CEE3545" ma:contentTypeVersion="8" ma:contentTypeDescription="Create a new document." ma:contentTypeScope="" ma:versionID="96658362f6562e459c7cad1ddd998888">
   <xsd:schema xmlns:xsd="http://www.w3.org/2001/XMLSchema" xmlns:xs="http://www.w3.org/2001/XMLSchema" xmlns:p="http://schemas.microsoft.com/office/2006/metadata/properties" xmlns:ns3="9ef6c061-531b-4450-8c82-5b38638694dd" xmlns:ns4="16d33841-8d78-4f3c-a3ff-af6bb27fa5e4" targetNamespace="http://schemas.microsoft.com/office/2006/metadata/properties" ma:root="true" ma:fieldsID="ef52b9db6889a10a5d9e5ccdee178c4b" ns3:_="" ns4:_="">
     <xsd:import namespace="9ef6c061-531b-4450-8c82-5b38638694dd"/>
@@ -17139,28 +17087,26 @@
 </ct:contentTypeSchema>
 </file>
 
+<file path=customXml/item2.xml><?xml version="1.0" encoding="utf-8"?>
+<?mso-contentType ?>
+<FormTemplates xmlns="http://schemas.microsoft.com/sharepoint/v3/contenttype/forms">
+  <Display>DocumentLibraryForm</Display>
+  <Edit>DocumentLibraryForm</Edit>
+  <New>DocumentLibraryForm</New>
+</FormTemplates>
+</file>
+
+<file path=customXml/item3.xml><?xml version="1.0" encoding="utf-8"?>
+<p:properties xmlns:p="http://schemas.microsoft.com/office/2006/metadata/properties" xmlns:xsi="http://www.w3.org/2001/XMLSchema-instance" xmlns:pc="http://schemas.microsoft.com/office/infopath/2007/PartnerControls">
+  <documentManagement/>
+</p:properties>
+</file>
+
 <file path=customXml/item4.xml><?xml version="1.0" encoding="utf-8"?>
 <b:Sources xmlns:b="http://schemas.openxmlformats.org/officeDocument/2006/bibliography" xmlns="http://schemas.openxmlformats.org/officeDocument/2006/bibliography" SelectedStyle="\APA.XSL" StyleName="APA"/>
 </file>
 
 <file path=customXml/itemProps1.xml><?xml version="1.0" encoding="utf-8"?>
-<ds:datastoreItem xmlns:ds="http://schemas.openxmlformats.org/officeDocument/2006/customXml" ds:itemID="{BD2BCC44-05A1-40A7-9292-A8C9835CAFA6}">
-  <ds:schemaRefs>
-    <ds:schemaRef ds:uri="http://schemas.microsoft.com/office/2006/metadata/properties"/>
-    <ds:schemaRef ds:uri="http://schemas.microsoft.com/office/infopath/2007/PartnerControls"/>
-  </ds:schemaRefs>
-</ds:datastoreItem>
-</file>
-
-<file path=customXml/itemProps2.xml><?xml version="1.0" encoding="utf-8"?>
-<ds:datastoreItem xmlns:ds="http://schemas.openxmlformats.org/officeDocument/2006/customXml" ds:itemID="{9697D740-4DD4-47E3-B233-231F27D78EEB}">
-  <ds:schemaRefs>
-    <ds:schemaRef ds:uri="http://schemas.microsoft.com/sharepoint/v3/contenttype/forms"/>
-  </ds:schemaRefs>
-</ds:datastoreItem>
-</file>
-
-<file path=customXml/itemProps3.xml><?xml version="1.0" encoding="utf-8"?>
 <ds:datastoreItem xmlns:ds="http://schemas.openxmlformats.org/officeDocument/2006/customXml" ds:itemID="{572F5AC3-0A51-4287-B5AD-5D9B1ED76E94}">
   <ds:schemaRefs>
     <ds:schemaRef ds:uri="http://schemas.microsoft.com/office/2006/metadata/contentType"/>
@@ -17179,6 +17125,23 @@
 </ds:datastoreItem>
 </file>
 
+<file path=customXml/itemProps2.xml><?xml version="1.0" encoding="utf-8"?>
+<ds:datastoreItem xmlns:ds="http://schemas.openxmlformats.org/officeDocument/2006/customXml" ds:itemID="{9697D740-4DD4-47E3-B233-231F27D78EEB}">
+  <ds:schemaRefs>
+    <ds:schemaRef ds:uri="http://schemas.microsoft.com/sharepoint/v3/contenttype/forms"/>
+  </ds:schemaRefs>
+</ds:datastoreItem>
+</file>
+
+<file path=customXml/itemProps3.xml><?xml version="1.0" encoding="utf-8"?>
+<ds:datastoreItem xmlns:ds="http://schemas.openxmlformats.org/officeDocument/2006/customXml" ds:itemID="{BD2BCC44-05A1-40A7-9292-A8C9835CAFA6}">
+  <ds:schemaRefs>
+    <ds:schemaRef ds:uri="http://schemas.microsoft.com/office/2006/metadata/properties"/>
+    <ds:schemaRef ds:uri="http://schemas.microsoft.com/office/infopath/2007/PartnerControls"/>
+  </ds:schemaRefs>
+</ds:datastoreItem>
+</file>
+
 <file path=customXml/itemProps4.xml><?xml version="1.0" encoding="utf-8"?>
 <ds:datastoreItem xmlns:ds="http://schemas.openxmlformats.org/officeDocument/2006/customXml" ds:itemID="{0448972B-DAD4-4638-95C9-AF6B776E389A}">
   <ds:schemaRefs>

</xml_diff>